<commit_message>
Added some addition info to SOP
</commit_message>
<xml_diff>
--- a/SVPlot_Instructions.docx
+++ b/SVPlot_Instructions.docx
@@ -1,6 +1,6 @@
 
 <file path=word/document.xml><?xml version="1.0" encoding="utf-8"?>
-<w:document xmlns:wpc="http://schemas.microsoft.com/office/word/2010/wordprocessingCanvas" xmlns:mo="http://schemas.microsoft.com/office/mac/office/2008/main" xmlns:mc="http://schemas.openxmlformats.org/markup-compatibility/2006" xmlns:mv="urn:schemas-microsoft-com:mac:vml" xmlns:o="urn:schemas-microsoft-com:office:office" xmlns:r="http://schemas.openxmlformats.org/officeDocument/2006/relationships" xmlns:m="http://schemas.openxmlformats.org/officeDocument/2006/math" xmlns:v="urn:schemas-microsoft-com:vml" xmlns:wp14="http://schemas.microsoft.com/office/word/2010/wordprocessingDrawing" xmlns:wp="http://schemas.openxmlformats.org/drawingml/2006/wordprocessingDrawing" xmlns:w10="urn:schemas-microsoft-com:office:word" xmlns:w="http://schemas.openxmlformats.org/wordprocessingml/2006/main" xmlns:w14="http://schemas.microsoft.com/office/word/2010/wordml" xmlns:wpg="http://schemas.microsoft.com/office/word/2010/wordprocessingGroup" xmlns:wpi="http://schemas.microsoft.com/office/word/2010/wordprocessingInk" xmlns:wne="http://schemas.microsoft.com/office/word/2006/wordml" xmlns:wps="http://schemas.microsoft.com/office/word/2010/wordprocessingShape" mc:Ignorable="w14 wp14">
+<w:document xmlns:ve="http://schemas.openxmlformats.org/markup-compatibility/2006" xmlns:o="urn:schemas-microsoft-com:office:office" xmlns:r="http://schemas.openxmlformats.org/officeDocument/2006/relationships" xmlns:m="http://schemas.openxmlformats.org/officeDocument/2006/math" xmlns:v="urn:schemas-microsoft-com:vml" xmlns:wp="http://schemas.openxmlformats.org/drawingml/2006/wordprocessingDrawing" xmlns:w10="urn:schemas-microsoft-com:office:word" xmlns:w="http://schemas.openxmlformats.org/wordprocessingml/2006/main" xmlns:wne="http://schemas.microsoft.com/office/word/2006/wordml">
   <w:body>
     <w:p>
       <w:pPr>
@@ -29,6 +29,15 @@
       <w:proofErr w:type="spellEnd"/>
       <w:r>
         <w:t xml:space="preserve"> file that may then be overlaid with survey data or charts using another program.</w:t>
+      </w:r>
+      <w:r>
+        <w:t xml:space="preserve">  There are two steps in processing HSX files, first the surface sound speed values must be extracted, and then the resulting files processed.  This workflow was chosen to enable faster reprocessing</w:t>
+      </w:r>
+      <w:r>
+        <w:t>, smaller files to copy</w:t>
+      </w:r>
+      <w:r>
+        <w:t xml:space="preserve"> and manual tweaks but the two steps could be easily integrated.</w:t>
       </w:r>
     </w:p>
     <w:p>
@@ -46,21 +55,12 @@
           <w:color w:val="C0504D" w:themeColor="accent2"/>
         </w:rPr>
       </w:pPr>
-      <w:proofErr w:type="gramStart"/>
       <w:r>
         <w:rPr>
           <w:rFonts w:ascii="Consolas" w:hAnsi="Consolas"/>
           <w:color w:val="C0504D" w:themeColor="accent2"/>
         </w:rPr>
-        <w:t>extractsv.py</w:t>
-      </w:r>
-      <w:proofErr w:type="gramEnd"/>
-      <w:r>
-        <w:rPr>
-          <w:rFonts w:ascii="Consolas" w:hAnsi="Consolas"/>
-          <w:color w:val="C0504D" w:themeColor="accent2"/>
-        </w:rPr>
-        <w:t xml:space="preserve"> [-d] </w:t>
+        <w:t xml:space="preserve">extractsv.py [-d] </w:t>
       </w:r>
       <w:proofErr w:type="spellStart"/>
       <w:r>
@@ -96,12 +96,49 @@
         <w:rPr>
           <w:rFonts w:ascii="Consolas" w:hAnsi="Consolas"/>
         </w:rPr>
-        <w:t>extractsv.py –d H:\OPR-PXXX-RA-YY\HXXXXX\Hypack\2802(RA-5)\DN236\400kHz\ DN236_2802_SVPlot.txt</w:t>
+        <w:t xml:space="preserve">extractsv.py –d </w:t>
+      </w:r>
+      <w:r>
+        <w:rPr>
+          <w:rFonts w:ascii="Consolas" w:hAnsi="Consolas"/>
+        </w:rPr>
+        <w:t>'H</w:t>
+      </w:r>
+      <w:proofErr w:type="gramStart"/>
+      <w:r>
+        <w:rPr>
+          <w:rFonts w:ascii="Consolas" w:hAnsi="Consolas"/>
+        </w:rPr>
+        <w:t>:\</w:t>
+      </w:r>
+      <w:proofErr w:type="gramEnd"/>
+      <w:r>
+        <w:rPr>
+          <w:rFonts w:ascii="Consolas" w:hAnsi="Consolas"/>
+        </w:rPr>
+        <w:t xml:space="preserve">Path_To\HSX_File_Directory\' </w:t>
+      </w:r>
+      <w:r>
+        <w:rPr>
+          <w:rFonts w:ascii="Consolas" w:hAnsi="Consolas"/>
+        </w:rPr>
+        <w:t>DN236_2802_SVPlot.txt</w:t>
       </w:r>
     </w:p>
     <w:p>
       <w:r>
-        <w:t>If you want to create an image with more than one day, these files can be opened in a text editor and concatenated, but make sure to only include the header line once at the top.  The index numbers do not need to be sequential.</w:t>
+        <w:t>Note that on Windows the paths must be enclosed in quotes or the backslashes escaped.</w:t>
+      </w:r>
+    </w:p>
+    <w:p>
+      <w:r>
+        <w:t>If you want to create an image with more than one day, these files can be opened in a text editor and concatenated, but make sure to only include the header line once at the top.</w:t>
+      </w:r>
+      <w:r>
+        <w:t xml:space="preserve">  The original HSX files could also be placed in one folder.</w:t>
+      </w:r>
+      <w:r>
+        <w:t xml:space="preserve">  The index numbers do not need to be sequential.</w:t>
       </w:r>
       <w:r>
         <w:t xml:space="preserve">  This can be done easily on a UNIX based system with </w:t>
@@ -130,21 +167,12 @@
       </w:r>
     </w:p>
     <w:p>
-      <w:proofErr w:type="gramStart"/>
       <w:r>
         <w:rPr>
           <w:rFonts w:ascii="Consolas" w:hAnsi="Consolas"/>
           <w:color w:val="C0504D" w:themeColor="accent2"/>
         </w:rPr>
-        <w:t>svplot.py</w:t>
-      </w:r>
-      <w:proofErr w:type="gramEnd"/>
-      <w:r>
-        <w:rPr>
-          <w:rFonts w:ascii="Consolas" w:hAnsi="Consolas"/>
-          <w:color w:val="C0504D" w:themeColor="accent2"/>
-        </w:rPr>
-        <w:t xml:space="preserve"> txtfile.txt </w:t>
+        <w:t xml:space="preserve">svplot.py txtfile.txt </w:t>
       </w:r>
       <w:proofErr w:type="spellStart"/>
       <w:r>
@@ -249,7 +277,7 @@
         </w:rPr>
         <w:lastRenderedPageBreak/>
         <w:drawing>
-          <wp:inline distT="0" distB="0" distL="0" distR="0" wp14:anchorId="5E5A1E9C" wp14:editId="2F4D96BF">
+          <wp:inline distT="0" distB="0" distL="0" distR="0">
             <wp:extent cx="4165061" cy="3123314"/>
             <wp:effectExtent l="0" t="0" r="635" b="1270"/>
             <wp:docPr id="1" name="Picture 1"/>
@@ -264,10 +292,10 @@
                     <pic:cNvPicPr/>
                   </pic:nvPicPr>
                   <pic:blipFill>
-                    <a:blip r:embed="rId6">
+                    <a:blip r:embed="rId5">
                       <a:extLst>
                         <a:ext uri="{28A0092B-C50C-407E-A947-70E740481C1C}">
-                          <a14:useLocalDpi xmlns:a14="http://schemas.microsoft.com/office/drawing/2010/main" val="0"/>
+                          <a14:useLocalDpi xmlns:a14="http://schemas.microsoft.com/office/drawing/2010/main" xmlns:wps="http://schemas.microsoft.com/office/word/2010/wordprocessingShape" xmlns:wpi="http://schemas.microsoft.com/office/word/2010/wordprocessingInk" xmlns:wpg="http://schemas.microsoft.com/office/word/2010/wordprocessingGroup" xmlns:w14="http://schemas.microsoft.com/office/word/2010/wordml" xmlns:w="http://schemas.openxmlformats.org/wordprocessingml/2006/main" xmlns:w10="urn:schemas-microsoft-com:office:word" xmlns:wp14="http://schemas.microsoft.com/office/word/2010/wordprocessingDrawing" xmlns:v="urn:schemas-microsoft-com:vml" xmlns:o="urn:schemas-microsoft-com:office:office" xmlns:mv="urn:schemas-microsoft-com:mac:vml" xmlns:mc="http://schemas.openxmlformats.org/markup-compatibility/2006" xmlns:mo="http://schemas.microsoft.com/office/mac/office/2008/main" xmlns:wpc="http://schemas.microsoft.com/office/word/2010/wordprocessingCanvas" xmlns="" val="0"/>
                         </a:ext>
                       </a:extLst>
                     </a:blip>
@@ -295,7 +323,6 @@
       <w:r>
         <w:t xml:space="preserve">This default scaling usually produces good results.  If you want to tweak the limits, </w:t>
       </w:r>
-      <w:proofErr w:type="gramStart"/>
       <w:r>
         <w:t xml:space="preserve">a number of standard deviations around the mean can be specified by placing a single number after the </w:t>
       </w:r>
@@ -305,11 +332,7 @@
       </w:r>
       <w:proofErr w:type="spellEnd"/>
       <w:r>
-        <w:t xml:space="preserve"> zone</w:t>
-      </w:r>
-      <w:proofErr w:type="gramEnd"/>
-      <w:r>
-        <w:t xml:space="preserve"> (the sigma bracket desired), or a defined range specified with two numbers.</w:t>
+        <w:t xml:space="preserve"> zone (the sigma bracket desired), or a defined range specified with two numbers.</w:t>
       </w:r>
       <w:bookmarkStart w:id="0" w:name="_GoBack"/>
       <w:bookmarkEnd w:id="0"/>
@@ -325,7 +348,7 @@
 </file>
 
 <file path=word/numbering.xml><?xml version="1.0" encoding="utf-8"?>
-<w:numbering xmlns:wpc="http://schemas.microsoft.com/office/word/2010/wordprocessingCanvas" xmlns:mo="http://schemas.microsoft.com/office/mac/office/2008/main" xmlns:mc="http://schemas.openxmlformats.org/markup-compatibility/2006" xmlns:mv="urn:schemas-microsoft-com:mac:vml" xmlns:o="urn:schemas-microsoft-com:office:office" xmlns:r="http://schemas.openxmlformats.org/officeDocument/2006/relationships" xmlns:m="http://schemas.openxmlformats.org/officeDocument/2006/math" xmlns:v="urn:schemas-microsoft-com:vml" xmlns:wp14="http://schemas.microsoft.com/office/word/2010/wordprocessingDrawing" xmlns:wp="http://schemas.openxmlformats.org/drawingml/2006/wordprocessingDrawing" xmlns:w10="urn:schemas-microsoft-com:office:word" xmlns:w="http://schemas.openxmlformats.org/wordprocessingml/2006/main" xmlns:w14="http://schemas.microsoft.com/office/word/2010/wordml" xmlns:wpg="http://schemas.microsoft.com/office/word/2010/wordprocessingGroup" xmlns:wpi="http://schemas.microsoft.com/office/word/2010/wordprocessingInk" xmlns:wne="http://schemas.microsoft.com/office/word/2006/wordml" xmlns:wps="http://schemas.microsoft.com/office/word/2010/wordprocessingShape" mc:Ignorable="w14 wp14">
+<w:numbering xmlns:ve="http://schemas.openxmlformats.org/markup-compatibility/2006" xmlns:o="urn:schemas-microsoft-com:office:office" xmlns:r="http://schemas.openxmlformats.org/officeDocument/2006/relationships" xmlns:m="http://schemas.openxmlformats.org/officeDocument/2006/math" xmlns:v="urn:schemas-microsoft-com:vml" xmlns:wp="http://schemas.openxmlformats.org/drawingml/2006/wordprocessingDrawing" xmlns:w10="urn:schemas-microsoft-com:office:word" xmlns:w="http://schemas.openxmlformats.org/wordprocessingml/2006/main" xmlns:wne="http://schemas.microsoft.com/office/word/2006/wordml">
   <w:abstractNum w:abstractNumId="0">
     <w:nsid w:val="79911088"/>
     <w:multiLevelType w:val="hybridMultilevel"/>
@@ -446,7 +469,7 @@
 </file>
 
 <file path=word/styles.xml><?xml version="1.0" encoding="utf-8"?>
-<w:styles xmlns:mc="http://schemas.openxmlformats.org/markup-compatibility/2006" xmlns:r="http://schemas.openxmlformats.org/officeDocument/2006/relationships" xmlns:w="http://schemas.openxmlformats.org/wordprocessingml/2006/main" xmlns:w14="http://schemas.microsoft.com/office/word/2010/wordml" mc:Ignorable="w14">
+<w:styles xmlns:r="http://schemas.openxmlformats.org/officeDocument/2006/relationships" xmlns:w="http://schemas.openxmlformats.org/wordprocessingml/2006/main">
   <w:docDefaults>
     <w:rPrDefault>
       <w:rPr>
@@ -462,7 +485,7 @@
       </w:pPr>
     </w:pPrDefault>
   </w:docDefaults>
-  <w:latentStyles w:defLockedState="0" w:defUIPriority="99" w:defSemiHidden="1" w:defUnhideWhenUsed="1" w:defQFormat="0" w:count="276">
+  <w:latentStyles w:defLockedState="0" w:defUIPriority="99" w:defSemiHidden="1" w:defUnhideWhenUsed="1" w:defQFormat="0" w:count="267">
     <w:lsdException w:name="Normal" w:semiHidden="0" w:uiPriority="0" w:unhideWhenUsed="0" w:qFormat="1"/>
     <w:lsdException w:name="heading 1" w:semiHidden="0" w:uiPriority="9" w:unhideWhenUsed="0" w:qFormat="1"/>
     <w:lsdException w:name="heading 2" w:uiPriority="9" w:qFormat="1"/>
@@ -827,6 +850,7 @@
     <w:uiPriority w:val="99"/>
     <w:semiHidden/>
     <w:unhideWhenUsed/>
+    <w:qFormat/>
     <w:tblPr>
       <w:tblInd w:w="0" w:type="dxa"/>
       <w:tblCellMar>

</xml_diff>

<commit_message>
Bug fixes, began creating UI
</commit_message>
<xml_diff>
--- a/SVPlot_Instructions.docx
+++ b/SVPlot_Instructions.docx
@@ -30,6 +30,33 @@
       <w:r>
         <w:t xml:space="preserve"> file that may then be overlaid with survey data or charts using another program.</w:t>
       </w:r>
+      <w:r>
+        <w:t xml:space="preserve">  An easy way to run any of these scripts using the </w:t>
+      </w:r>
+      <w:proofErr w:type="spellStart"/>
+      <w:r>
+        <w:t>Pydro</w:t>
+      </w:r>
+      <w:proofErr w:type="spellEnd"/>
+      <w:r>
+        <w:t xml:space="preserve"> Python including its packages is to run through </w:t>
+      </w:r>
+      <w:proofErr w:type="spellStart"/>
+      <w:r>
+        <w:t>iPython</w:t>
+      </w:r>
+      <w:proofErr w:type="spellEnd"/>
+      <w:r>
+        <w:t xml:space="preserve">, which has a shortcut from the </w:t>
+      </w:r>
+      <w:proofErr w:type="spellStart"/>
+      <w:r>
+        <w:t>Pydro</w:t>
+      </w:r>
+      <w:proofErr w:type="spellEnd"/>
+      <w:r>
+        <w:t xml:space="preserve"> start menu folder.  </w:t>
+      </w:r>
     </w:p>
     <w:p>
       <w:pPr>
@@ -80,6 +107,11 @@
       </w:r>
     </w:p>
     <w:p>
+      <w:pPr>
+        <w:rPr>
+          <w:rFonts w:ascii="Consolas" w:hAnsi="Consolas"/>
+        </w:rPr>
+      </w:pPr>
       <w:r>
         <w:t xml:space="preserve">To extract the sound speed values from the HSX files, run the </w:t>
       </w:r>
@@ -96,7 +128,132 @@
         <w:rPr>
           <w:rFonts w:ascii="Consolas" w:hAnsi="Consolas"/>
         </w:rPr>
-        <w:t>extractsv.py –d H:\OPR-PXXX-RA-YY\HXXXXX\Hypack\2802(RA-5)\DN236\400kHz\ DN236_2802_SVPlot.txt</w:t>
+        <w:t xml:space="preserve">extractsv.py –d </w:t>
+      </w:r>
+      <w:r>
+        <w:rPr>
+          <w:rFonts w:ascii="Consolas" w:hAnsi="Consolas"/>
+        </w:rPr>
+        <w:t>‘</w:t>
+      </w:r>
+      <w:r>
+        <w:rPr>
+          <w:rFonts w:ascii="Consolas" w:hAnsi="Consolas"/>
+        </w:rPr>
+        <w:t>H:\OPR-PXXX-RA-YY\HXXXXX\</w:t>
+      </w:r>
+      <w:proofErr w:type="spellStart"/>
+      <w:r>
+        <w:rPr>
+          <w:rFonts w:ascii="Consolas" w:hAnsi="Consolas"/>
+        </w:rPr>
+        <w:t>Hypac</w:t>
+      </w:r>
+      <w:r>
+        <w:rPr>
+          <w:rFonts w:ascii="Consolas" w:hAnsi="Consolas"/>
+        </w:rPr>
+        <w:t>k</w:t>
+      </w:r>
+      <w:proofErr w:type="spellEnd"/>
+      <w:r>
+        <w:rPr>
+          <w:rFonts w:ascii="Consolas" w:hAnsi="Consolas"/>
+        </w:rPr>
+        <w:t>\2802(RA-5)\DN236\400kHz\’</w:t>
+      </w:r>
+      <w:r>
+        <w:rPr>
+          <w:rFonts w:ascii="Consolas" w:hAnsi="Consolas"/>
+        </w:rPr>
+        <w:t xml:space="preserve"> </w:t>
+      </w:r>
+      <w:r>
+        <w:rPr>
+          <w:rFonts w:ascii="Consolas" w:hAnsi="Consolas"/>
+        </w:rPr>
+        <w:t>‘</w:t>
+      </w:r>
+      <w:r>
+        <w:rPr>
+          <w:rFonts w:ascii="Consolas" w:hAnsi="Consolas"/>
+        </w:rPr>
+        <w:t>C:\Path\To\Output</w:t>
+      </w:r>
+      <w:r>
+        <w:rPr>
+          <w:rFonts w:ascii="Consolas" w:hAnsi="Consolas"/>
+        </w:rPr>
+        <w:t>\file.txt</w:t>
+      </w:r>
+      <w:r>
+        <w:rPr>
+          <w:rFonts w:ascii="Consolas" w:hAnsi="Consolas"/>
+        </w:rPr>
+        <w:t>’</w:t>
+      </w:r>
+    </w:p>
+    <w:p>
+      <w:pPr>
+        <w:rPr>
+          <w:rFonts w:asciiTheme="majorHAnsi" w:hAnsiTheme="majorHAnsi"/>
+        </w:rPr>
+      </w:pPr>
+      <w:r>
+        <w:rPr>
+          <w:rFonts w:asciiTheme="majorHAnsi" w:hAnsiTheme="majorHAnsi"/>
+        </w:rPr>
+        <w:t>On</w:t>
+      </w:r>
+      <w:r>
+        <w:rPr>
+          <w:rFonts w:asciiTheme="majorHAnsi" w:hAnsiTheme="majorHAnsi"/>
+        </w:rPr>
+        <w:t xml:space="preserve"> W</w:t>
+      </w:r>
+      <w:r>
+        <w:rPr>
+          <w:rFonts w:asciiTheme="majorHAnsi" w:hAnsiTheme="majorHAnsi"/>
+        </w:rPr>
+        <w:t xml:space="preserve">indows, </w:t>
+      </w:r>
+      <w:r>
+        <w:rPr>
+          <w:rFonts w:asciiTheme="majorHAnsi" w:hAnsiTheme="majorHAnsi"/>
+        </w:rPr>
+        <w:t>the path for the directory</w:t>
+      </w:r>
+      <w:bookmarkStart w:id="0" w:name="_GoBack"/>
+      <w:bookmarkEnd w:id="0"/>
+      <w:r>
+        <w:rPr>
+          <w:rFonts w:asciiTheme="majorHAnsi" w:hAnsiTheme="majorHAnsi"/>
+        </w:rPr>
+        <w:t xml:space="preserve"> </w:t>
+      </w:r>
+      <w:r>
+        <w:rPr>
+          <w:rFonts w:asciiTheme="majorHAnsi" w:hAnsiTheme="majorHAnsi"/>
+        </w:rPr>
+        <w:t>and file need to be in quotes as shown above</w:t>
+      </w:r>
+      <w:r>
+        <w:rPr>
+          <w:rFonts w:asciiTheme="majorHAnsi" w:hAnsiTheme="majorHAnsi"/>
+        </w:rPr>
+        <w:t>, with a double slash at the end</w:t>
+      </w:r>
+      <w:r>
+        <w:rPr>
+          <w:rFonts w:asciiTheme="majorHAnsi" w:hAnsiTheme="majorHAnsi"/>
+        </w:rPr>
+        <w:t>.</w:t>
+      </w:r>
+      <w:r>
+        <w:rPr>
+          <w:rFonts w:asciiTheme="majorHAnsi" w:hAnsiTheme="majorHAnsi"/>
+        </w:rPr>
+        <w:t xml:space="preserve">  This is a consequence of the way Windows writes paths.</w:t>
       </w:r>
     </w:p>
     <w:p>
@@ -311,8 +468,6 @@
       <w:r>
         <w:t xml:space="preserve"> (the sigma bracket desired), or a defined range specified with two numbers.</w:t>
       </w:r>
-      <w:bookmarkStart w:id="0" w:name="_GoBack"/>
-      <w:bookmarkEnd w:id="0"/>
     </w:p>
     <w:sectPr>
       <w:pgSz w:w="12240" w:h="15840"/>

</xml_diff>

<commit_message>
Pre Advanced HT Demo
Added transparency to output plots
-h Switch for histogram display
GUI running file started
Fixed HSTP path for 64bit Pydro
</commit_message>
<xml_diff>
--- a/SVPlot_Instructions.docx
+++ b/SVPlot_Instructions.docx
@@ -20,42 +20,10 @@
     </w:p>
     <w:p>
       <w:r>
-        <w:t xml:space="preserve">This tool takes single or multiple HSX files and allows the surface sound speed to be plotted over time as a launch collects data.  The output is a </w:t>
-      </w:r>
-      <w:proofErr w:type="spellStart"/>
-      <w:r>
-        <w:t>geotiff</w:t>
-      </w:r>
-      <w:proofErr w:type="spellEnd"/>
-      <w:r>
-        <w:t xml:space="preserve"> file that may then be overlaid with survey data or charts using another program.</w:t>
-      </w:r>
-      <w:r>
-        <w:t xml:space="preserve">  An easy way to run any of these scripts using the </w:t>
-      </w:r>
-      <w:proofErr w:type="spellStart"/>
-      <w:r>
-        <w:t>Pydro</w:t>
-      </w:r>
-      <w:proofErr w:type="spellEnd"/>
-      <w:r>
-        <w:t xml:space="preserve"> Python including its packages is to run through </w:t>
-      </w:r>
-      <w:proofErr w:type="spellStart"/>
-      <w:r>
-        <w:t>iPython</w:t>
-      </w:r>
-      <w:proofErr w:type="spellEnd"/>
-      <w:r>
-        <w:t xml:space="preserve">, which has a shortcut from the </w:t>
-      </w:r>
-      <w:proofErr w:type="spellStart"/>
-      <w:r>
-        <w:t>Pydro</w:t>
-      </w:r>
-      <w:proofErr w:type="spellEnd"/>
-      <w:r>
-        <w:t xml:space="preserve"> start menu folder.  </w:t>
+        <w:t>This tool takes single or multiple HSX files and allows the surface sound speed to be plotted over time as a launch collects data.  The output is a geotiff file that may then be overlaid with survey data or charts using another program.</w:t>
+      </w:r>
+      <w:r>
+        <w:t xml:space="preserve">  An easy way to run any of these scripts using the Pydro Python including its packages is to run through iPython, which has a shortcut from the Pydro start menu folder.  </w:t>
       </w:r>
     </w:p>
     <w:p>
@@ -73,37 +41,12 @@
           <w:color w:val="C0504D" w:themeColor="accent2"/>
         </w:rPr>
       </w:pPr>
-      <w:proofErr w:type="gramStart"/>
       <w:r>
         <w:rPr>
           <w:rFonts w:ascii="Consolas" w:hAnsi="Consolas"/>
           <w:color w:val="C0504D" w:themeColor="accent2"/>
         </w:rPr>
-        <w:t>extractsv.py</w:t>
-      </w:r>
-      <w:proofErr w:type="gramEnd"/>
-      <w:r>
-        <w:rPr>
-          <w:rFonts w:ascii="Consolas" w:hAnsi="Consolas"/>
-          <w:color w:val="C0504D" w:themeColor="accent2"/>
-        </w:rPr>
-        <w:t xml:space="preserve"> [-d] </w:t>
-      </w:r>
-      <w:proofErr w:type="spellStart"/>
-      <w:r>
-        <w:rPr>
-          <w:rFonts w:ascii="Consolas" w:hAnsi="Consolas"/>
-          <w:color w:val="C0504D" w:themeColor="accent2"/>
-        </w:rPr>
-        <w:t>file_or_dir</w:t>
-      </w:r>
-      <w:proofErr w:type="spellEnd"/>
-      <w:r>
-        <w:rPr>
-          <w:rFonts w:ascii="Consolas" w:hAnsi="Consolas"/>
-          <w:color w:val="C0504D" w:themeColor="accent2"/>
-        </w:rPr>
-        <w:t xml:space="preserve"> output_file.txt</w:t>
+        <w:t>extractsv.py [-d] file_or_dir output_file.txt</w:t>
       </w:r>
     </w:p>
     <w:p>
@@ -134,64 +77,58 @@
         <w:rPr>
           <w:rFonts w:ascii="Consolas" w:hAnsi="Consolas"/>
         </w:rPr>
-        <w:t>‘</w:t>
+        <w:t>“</w:t>
       </w:r>
       <w:r>
         <w:rPr>
           <w:rFonts w:ascii="Consolas" w:hAnsi="Consolas"/>
         </w:rPr>
-        <w:t>H:\OPR-PXXX-RA-YY\HXXXXX\</w:t>
-      </w:r>
-      <w:proofErr w:type="spellStart"/>
+        <w:t>H:\OPR-PXXX-RA-YY\HXXXXX\Hypac</w:t>
+      </w:r>
       <w:r>
         <w:rPr>
           <w:rFonts w:ascii="Consolas" w:hAnsi="Consolas"/>
         </w:rPr>
-        <w:t>Hypac</w:t>
+        <w:t>k\2802(RA-5)\DN236\400kHz</w:t>
       </w:r>
       <w:r>
         <w:rPr>
           <w:rFonts w:ascii="Consolas" w:hAnsi="Consolas"/>
         </w:rPr>
-        <w:t>k</w:t>
-      </w:r>
-      <w:proofErr w:type="spellEnd"/>
+        <w:t>\”</w:t>
+      </w:r>
       <w:r>
         <w:rPr>
           <w:rFonts w:ascii="Consolas" w:hAnsi="Consolas"/>
         </w:rPr>
-        <w:t>\2802(RA-5)\DN236\400kHz\’</w:t>
+        <w:t xml:space="preserve"> </w:t>
       </w:r>
       <w:r>
         <w:rPr>
           <w:rFonts w:ascii="Consolas" w:hAnsi="Consolas"/>
         </w:rPr>
-        <w:t xml:space="preserve"> </w:t>
+        <w:t>“</w:t>
       </w:r>
       <w:r>
         <w:rPr>
           <w:rFonts w:ascii="Consolas" w:hAnsi="Consolas"/>
         </w:rPr>
-        <w:t>‘</w:t>
+        <w:t>C:\Path\To\Output</w:t>
       </w:r>
       <w:r>
         <w:rPr>
           <w:rFonts w:ascii="Consolas" w:hAnsi="Consolas"/>
         </w:rPr>
-        <w:t>C:\Path\To\Output</w:t>
+        <w:t>\file.txt</w:t>
       </w:r>
       <w:r>
         <w:rPr>
           <w:rFonts w:ascii="Consolas" w:hAnsi="Consolas"/>
         </w:rPr>
-        <w:t>\file.txt</w:t>
-      </w:r>
-      <w:r>
-        <w:rPr>
-          <w:rFonts w:ascii="Consolas" w:hAnsi="Consolas"/>
-        </w:rPr>
-        <w:t>’</w:t>
-      </w:r>
+        <w:t>”</w:t>
+      </w:r>
+      <w:bookmarkStart w:id="0" w:name="_GoBack"/>
+      <w:bookmarkEnd w:id="0"/>
     </w:p>
     <w:p>
       <w:pPr>
@@ -221,15 +158,7 @@
         <w:rPr>
           <w:rFonts w:asciiTheme="majorHAnsi" w:hAnsiTheme="majorHAnsi"/>
         </w:rPr>
-        <w:t>the path for the directory</w:t>
-      </w:r>
-      <w:bookmarkStart w:id="0" w:name="_GoBack"/>
-      <w:bookmarkEnd w:id="0"/>
-      <w:r>
-        <w:rPr>
-          <w:rFonts w:asciiTheme="majorHAnsi" w:hAnsiTheme="majorHAnsi"/>
-        </w:rPr>
-        <w:t xml:space="preserve"> </w:t>
+        <w:t xml:space="preserve">the path for the directory </w:t>
       </w:r>
       <w:r>
         <w:rPr>
@@ -263,19 +192,11 @@
       <w:r>
         <w:t xml:space="preserve">  This can be done easily on a UNIX based system with </w:t>
       </w:r>
-      <w:proofErr w:type="spellStart"/>
       <w:r>
         <w:rPr>
           <w:rFonts w:ascii="Consolas" w:hAnsi="Consolas"/>
         </w:rPr>
-        <w:t>awk</w:t>
-      </w:r>
-      <w:proofErr w:type="spellEnd"/>
-      <w:r>
-        <w:rPr>
-          <w:rFonts w:ascii="Consolas" w:hAnsi="Consolas"/>
-        </w:rPr>
-        <w:t xml:space="preserve"> 'NR==FNR || FNR&gt;1' *.txt &gt; merged.txt</w:t>
+        <w:t>awk 'NR==FNR || FNR&gt;1' *.txt &gt; merged.txt</w:t>
       </w:r>
     </w:p>
     <w:p>
@@ -287,85 +208,12 @@
       </w:r>
     </w:p>
     <w:p>
-      <w:proofErr w:type="gramStart"/>
       <w:r>
         <w:rPr>
           <w:rFonts w:ascii="Consolas" w:hAnsi="Consolas"/>
           <w:color w:val="C0504D" w:themeColor="accent2"/>
         </w:rPr>
-        <w:t>svplot.py</w:t>
-      </w:r>
-      <w:proofErr w:type="gramEnd"/>
-      <w:r>
-        <w:rPr>
-          <w:rFonts w:ascii="Consolas" w:hAnsi="Consolas"/>
-          <w:color w:val="C0504D" w:themeColor="accent2"/>
-        </w:rPr>
-        <w:t xml:space="preserve"> txtfile.txt </w:t>
-      </w:r>
-      <w:proofErr w:type="spellStart"/>
-      <w:r>
-        <w:rPr>
-          <w:rFonts w:ascii="Consolas" w:hAnsi="Consolas"/>
-          <w:color w:val="C0504D" w:themeColor="accent2"/>
-        </w:rPr>
-        <w:t>utm_zone</w:t>
-      </w:r>
-      <w:proofErr w:type="spellEnd"/>
-      <w:r>
-        <w:rPr>
-          <w:rFonts w:ascii="Consolas" w:hAnsi="Consolas"/>
-          <w:color w:val="C0504D" w:themeColor="accent2"/>
-        </w:rPr>
-        <w:t xml:space="preserve"> [</w:t>
-      </w:r>
-      <w:proofErr w:type="spellStart"/>
-      <w:r>
-        <w:rPr>
-          <w:rFonts w:ascii="Consolas" w:hAnsi="Consolas"/>
-          <w:color w:val="C0504D" w:themeColor="accent2"/>
-        </w:rPr>
-        <w:t>stdevs</w:t>
-      </w:r>
-      <w:proofErr w:type="spellEnd"/>
-      <w:r>
-        <w:rPr>
-          <w:rFonts w:ascii="Consolas" w:hAnsi="Consolas"/>
-          <w:color w:val="C0504D" w:themeColor="accent2"/>
-        </w:rPr>
-        <w:t xml:space="preserve"> | </w:t>
-      </w:r>
-      <w:proofErr w:type="spellStart"/>
-      <w:r>
-        <w:rPr>
-          <w:rFonts w:ascii="Consolas" w:hAnsi="Consolas"/>
-          <w:color w:val="C0504D" w:themeColor="accent2"/>
-        </w:rPr>
-        <w:t>sv_min</w:t>
-      </w:r>
-      <w:proofErr w:type="spellEnd"/>
-      <w:r>
-        <w:rPr>
-          <w:rFonts w:ascii="Consolas" w:hAnsi="Consolas"/>
-          <w:color w:val="C0504D" w:themeColor="accent2"/>
-        </w:rPr>
-        <w:t xml:space="preserve"> </w:t>
-      </w:r>
-      <w:proofErr w:type="spellStart"/>
-      <w:r>
-        <w:rPr>
-          <w:rFonts w:ascii="Consolas" w:hAnsi="Consolas"/>
-          <w:color w:val="C0504D" w:themeColor="accent2"/>
-        </w:rPr>
-        <w:t>sv_max</w:t>
-      </w:r>
-      <w:proofErr w:type="spellEnd"/>
-      <w:r>
-        <w:rPr>
-          <w:rFonts w:ascii="Consolas" w:hAnsi="Consolas"/>
-          <w:color w:val="C0504D" w:themeColor="accent2"/>
-        </w:rPr>
-        <w:t>]</w:t>
+        <w:t>svplot.py txtfile.txt utm_zone [stdevs | sv_min sv_max]</w:t>
       </w:r>
     </w:p>
     <w:p>
@@ -376,15 +224,7 @@
         <w:t>create an image from the extracted SV file</w:t>
       </w:r>
       <w:r>
-        <w:t xml:space="preserve"> run svplot.py, with the arguments of the text file that was generated in the first step and the </w:t>
-      </w:r>
-      <w:proofErr w:type="spellStart"/>
-      <w:r>
-        <w:t>utm</w:t>
-      </w:r>
-      <w:proofErr w:type="spellEnd"/>
-      <w:r>
-        <w:t xml:space="preserve"> zone in which the data lies.  By default</w:t>
+        <w:t xml:space="preserve"> run svplot.py, with the arguments of the text file that was generated in the first step and the utm zone in which the data lies.  By default</w:t>
       </w:r>
       <w:r>
         <w:t xml:space="preserve"> the algorithm bases the color map stretching on limits of a histogram binning of the data.</w:t>
@@ -452,21 +292,8 @@
       <w:r>
         <w:t xml:space="preserve">This default scaling usually produces good results.  If you want to tweak the limits, </w:t>
       </w:r>
-      <w:proofErr w:type="gramStart"/>
-      <w:r>
-        <w:t xml:space="preserve">a number of standard deviations around the mean can be specified by placing a single number after the </w:t>
-      </w:r>
-      <w:proofErr w:type="spellStart"/>
-      <w:r>
-        <w:t>utm</w:t>
-      </w:r>
-      <w:proofErr w:type="spellEnd"/>
-      <w:r>
-        <w:t xml:space="preserve"> zone</w:t>
-      </w:r>
-      <w:proofErr w:type="gramEnd"/>
-      <w:r>
-        <w:t xml:space="preserve"> (the sigma bracket desired), or a defined range specified with two numbers.</w:t>
+      <w:r>
+        <w:t>a number of standard deviations around the mean can be specified by placing a single number after the utm zone (the sigma bracket desired), or a defined range specified with two numbers.</w:t>
       </w:r>
     </w:p>
     <w:sectPr>

</xml_diff>